<commit_message>
mcd et mld enonce 3
</commit_message>
<xml_diff>
--- a/Enoncé 3/Enoncé-3.docx
+++ b/Enoncé 3/Enoncé-3.docx
@@ -14,6 +14,13 @@
           <w:color w:val="FF0000"/>
           <w:lang w:val="fr-MA"/>
         </w:rPr>
+        <w:t xml:space="preserve">                                                                                                                                                                                                                             </w:t>
+      </w:r>
+      <w:r>
+        <w:rPr>
+          <w:color w:val="FF0000"/>
+          <w:lang w:val="fr-MA"/>
+        </w:rPr>
         <w:t>Q1-</w:t>
       </w:r>
     </w:p>
@@ -24,17 +31,18 @@
         <w:tblLook w:val="04A0" w:firstRow="1" w:lastRow="0" w:firstColumn="1" w:lastColumn="0" w:noHBand="0" w:noVBand="1"/>
       </w:tblPr>
       <w:tblGrid>
-        <w:gridCol w:w="1216"/>
+        <w:gridCol w:w="862"/>
         <w:gridCol w:w="1539"/>
-        <w:gridCol w:w="1331"/>
-        <w:gridCol w:w="1236"/>
-        <w:gridCol w:w="1254"/>
-        <w:gridCol w:w="2208"/>
+        <w:gridCol w:w="1493"/>
+        <w:gridCol w:w="970"/>
+        <w:gridCol w:w="1066"/>
+        <w:gridCol w:w="1375"/>
+        <w:gridCol w:w="1757"/>
       </w:tblGrid>
       <w:tr>
         <w:tc>
           <w:tcPr>
-            <w:tcW w:w="1216" w:type="dxa"/>
+            <w:tcW w:w="900" w:type="dxa"/>
           </w:tcPr>
           <w:p>
             <w:pPr>
@@ -101,7 +109,7 @@
         </w:tc>
         <w:tc>
           <w:tcPr>
-            <w:tcW w:w="1236" w:type="dxa"/>
+            <w:tcW w:w="998" w:type="dxa"/>
           </w:tcPr>
           <w:p>
             <w:pPr>
@@ -121,7 +129,7 @@
         </w:tc>
         <w:tc>
           <w:tcPr>
-            <w:tcW w:w="1254" w:type="dxa"/>
+            <w:tcW w:w="1086" w:type="dxa"/>
           </w:tcPr>
           <w:p>
             <w:pPr>
@@ -141,7 +149,28 @@
         </w:tc>
         <w:tc>
           <w:tcPr>
-            <w:tcW w:w="2208" w:type="dxa"/>
+            <w:tcW w:w="1403" w:type="dxa"/>
+          </w:tcPr>
+          <w:p>
+            <w:pPr>
+              <w:jc w:val="center"/>
+              <w:rPr>
+                <w:color w:val="FF0000"/>
+                <w:lang w:val="fr-MA"/>
+              </w:rPr>
+            </w:pPr>
+            <w:r>
+              <w:rPr>
+                <w:color w:val="FF0000"/>
+                <w:lang w:val="fr-MA"/>
+              </w:rPr>
+              <w:t>Longueur</w:t>
+            </w:r>
+          </w:p>
+        </w:tc>
+        <w:tc>
+          <w:tcPr>
+            <w:tcW w:w="1805" w:type="dxa"/>
           </w:tcPr>
           <w:p>
             <w:pPr>
@@ -163,7 +192,7 @@
       <w:tr>
         <w:tc>
           <w:tcPr>
-            <w:tcW w:w="1216" w:type="dxa"/>
+            <w:tcW w:w="900" w:type="dxa"/>
           </w:tcPr>
           <w:p>
             <w:pPr>
@@ -221,7 +250,7 @@
         </w:tc>
         <w:tc>
           <w:tcPr>
-            <w:tcW w:w="1236" w:type="dxa"/>
+            <w:tcW w:w="998" w:type="dxa"/>
           </w:tcPr>
           <w:p>
             <w:pPr>
@@ -239,7 +268,7 @@
         </w:tc>
         <w:tc>
           <w:tcPr>
-            <w:tcW w:w="1254" w:type="dxa"/>
+            <w:tcW w:w="1086" w:type="dxa"/>
           </w:tcPr>
           <w:p>
             <w:pPr>
@@ -257,7 +286,25 @@
         </w:tc>
         <w:tc>
           <w:tcPr>
-            <w:tcW w:w="2208" w:type="dxa"/>
+            <w:tcW w:w="1403" w:type="dxa"/>
+          </w:tcPr>
+          <w:p>
+            <w:pPr>
+              <w:rPr>
+                <w:lang w:val="fr-MA"/>
+              </w:rPr>
+            </w:pPr>
+            <w:r>
+              <w:rPr>
+                <w:lang w:val="fr-MA"/>
+              </w:rPr>
+              <w:t>8</w:t>
+            </w:r>
+          </w:p>
+        </w:tc>
+        <w:tc>
+          <w:tcPr>
+            <w:tcW w:w="1805" w:type="dxa"/>
           </w:tcPr>
           <w:p>
             <w:pPr>
@@ -277,7 +324,7 @@
       <w:tr>
         <w:tc>
           <w:tcPr>
-            <w:tcW w:w="1216" w:type="dxa"/>
+            <w:tcW w:w="900" w:type="dxa"/>
           </w:tcPr>
           <w:p>
             <w:pPr>
@@ -335,7 +382,7 @@
         </w:tc>
         <w:tc>
           <w:tcPr>
-            <w:tcW w:w="1236" w:type="dxa"/>
+            <w:tcW w:w="998" w:type="dxa"/>
           </w:tcPr>
           <w:p>
             <w:pPr>
@@ -353,7 +400,7 @@
         </w:tc>
         <w:tc>
           <w:tcPr>
-            <w:tcW w:w="1254" w:type="dxa"/>
+            <w:tcW w:w="1086" w:type="dxa"/>
           </w:tcPr>
           <w:p>
             <w:pPr>
@@ -371,7 +418,25 @@
         </w:tc>
         <w:tc>
           <w:tcPr>
-            <w:tcW w:w="2208" w:type="dxa"/>
+            <w:tcW w:w="1403" w:type="dxa"/>
+          </w:tcPr>
+          <w:p>
+            <w:pPr>
+              <w:rPr>
+                <w:lang w:val="fr-MA"/>
+              </w:rPr>
+            </w:pPr>
+            <w:r>
+              <w:rPr>
+                <w:lang w:val="fr-MA"/>
+              </w:rPr>
+              <w:t>30</w:t>
+            </w:r>
+          </w:p>
+        </w:tc>
+        <w:tc>
+          <w:tcPr>
+            <w:tcW w:w="1805" w:type="dxa"/>
           </w:tcPr>
           <w:p>
             <w:pPr>
@@ -391,7 +456,7 @@
       <w:tr>
         <w:tc>
           <w:tcPr>
-            <w:tcW w:w="1216" w:type="dxa"/>
+            <w:tcW w:w="900" w:type="dxa"/>
           </w:tcPr>
           <w:p>
             <w:pPr>
@@ -449,7 +514,7 @@
         </w:tc>
         <w:tc>
           <w:tcPr>
-            <w:tcW w:w="1236" w:type="dxa"/>
+            <w:tcW w:w="998" w:type="dxa"/>
           </w:tcPr>
           <w:p>
             <w:pPr>
@@ -467,7 +532,7 @@
         </w:tc>
         <w:tc>
           <w:tcPr>
-            <w:tcW w:w="1254" w:type="dxa"/>
+            <w:tcW w:w="1086" w:type="dxa"/>
           </w:tcPr>
           <w:p>
             <w:pPr>
@@ -485,7 +550,25 @@
         </w:tc>
         <w:tc>
           <w:tcPr>
-            <w:tcW w:w="2208" w:type="dxa"/>
+            <w:tcW w:w="1403" w:type="dxa"/>
+          </w:tcPr>
+          <w:p>
+            <w:pPr>
+              <w:rPr>
+                <w:lang w:val="fr-MA"/>
+              </w:rPr>
+            </w:pPr>
+            <w:r>
+              <w:rPr>
+                <w:lang w:val="fr-MA"/>
+              </w:rPr>
+              <w:t>5</w:t>
+            </w:r>
+          </w:p>
+        </w:tc>
+        <w:tc>
+          <w:tcPr>
+            <w:tcW w:w="1805" w:type="dxa"/>
           </w:tcPr>
           <w:p>
             <w:pPr>
@@ -505,7 +588,7 @@
       <w:tr>
         <w:tc>
           <w:tcPr>
-            <w:tcW w:w="1216" w:type="dxa"/>
+            <w:tcW w:w="900" w:type="dxa"/>
           </w:tcPr>
           <w:p>
             <w:pPr>
@@ -563,7 +646,7 @@
         </w:tc>
         <w:tc>
           <w:tcPr>
-            <w:tcW w:w="1236" w:type="dxa"/>
+            <w:tcW w:w="998" w:type="dxa"/>
           </w:tcPr>
           <w:p>
             <w:pPr>
@@ -581,7 +664,7 @@
         </w:tc>
         <w:tc>
           <w:tcPr>
-            <w:tcW w:w="1254" w:type="dxa"/>
+            <w:tcW w:w="1086" w:type="dxa"/>
           </w:tcPr>
           <w:p>
             <w:pPr>
@@ -599,7 +682,25 @@
         </w:tc>
         <w:tc>
           <w:tcPr>
-            <w:tcW w:w="2208" w:type="dxa"/>
+            <w:tcW w:w="1403" w:type="dxa"/>
+          </w:tcPr>
+          <w:p>
+            <w:pPr>
+              <w:rPr>
+                <w:lang w:val="fr-MA"/>
+              </w:rPr>
+            </w:pPr>
+            <w:r>
+              <w:rPr>
+                <w:lang w:val="fr-MA"/>
+              </w:rPr>
+              <w:t>25</w:t>
+            </w:r>
+          </w:p>
+        </w:tc>
+        <w:tc>
+          <w:tcPr>
+            <w:tcW w:w="1805" w:type="dxa"/>
           </w:tcPr>
           <w:p>
             <w:pPr>
@@ -619,7 +720,7 @@
       <w:tr>
         <w:tc>
           <w:tcPr>
-            <w:tcW w:w="1216" w:type="dxa"/>
+            <w:tcW w:w="900" w:type="dxa"/>
           </w:tcPr>
           <w:p>
             <w:pPr>
@@ -677,7 +778,7 @@
         </w:tc>
         <w:tc>
           <w:tcPr>
-            <w:tcW w:w="1236" w:type="dxa"/>
+            <w:tcW w:w="998" w:type="dxa"/>
           </w:tcPr>
           <w:p>
             <w:pPr>
@@ -695,7 +796,7 @@
         </w:tc>
         <w:tc>
           <w:tcPr>
-            <w:tcW w:w="1254" w:type="dxa"/>
+            <w:tcW w:w="1086" w:type="dxa"/>
           </w:tcPr>
           <w:p>
             <w:pPr>
@@ -713,7 +814,25 @@
         </w:tc>
         <w:tc>
           <w:tcPr>
-            <w:tcW w:w="2208" w:type="dxa"/>
+            <w:tcW w:w="1403" w:type="dxa"/>
+          </w:tcPr>
+          <w:p>
+            <w:pPr>
+              <w:rPr>
+                <w:lang w:val="fr-MA"/>
+              </w:rPr>
+            </w:pPr>
+            <w:r>
+              <w:rPr>
+                <w:lang w:val="fr-MA"/>
+              </w:rPr>
+              <w:t>8</w:t>
+            </w:r>
+          </w:p>
+        </w:tc>
+        <w:tc>
+          <w:tcPr>
+            <w:tcW w:w="1805" w:type="dxa"/>
           </w:tcPr>
           <w:p>
             <w:pPr>
@@ -733,7 +852,7 @@
       <w:tr>
         <w:tc>
           <w:tcPr>
-            <w:tcW w:w="1216" w:type="dxa"/>
+            <w:tcW w:w="900" w:type="dxa"/>
           </w:tcPr>
           <w:p>
             <w:pPr>
@@ -791,7 +910,7 @@
         </w:tc>
         <w:tc>
           <w:tcPr>
-            <w:tcW w:w="1236" w:type="dxa"/>
+            <w:tcW w:w="998" w:type="dxa"/>
           </w:tcPr>
           <w:p>
             <w:pPr>
@@ -809,7 +928,7 @@
         </w:tc>
         <w:tc>
           <w:tcPr>
-            <w:tcW w:w="1254" w:type="dxa"/>
+            <w:tcW w:w="1086" w:type="dxa"/>
           </w:tcPr>
           <w:p>
             <w:pPr>
@@ -827,7 +946,25 @@
         </w:tc>
         <w:tc>
           <w:tcPr>
-            <w:tcW w:w="2208" w:type="dxa"/>
+            <w:tcW w:w="1403" w:type="dxa"/>
+          </w:tcPr>
+          <w:p>
+            <w:pPr>
+              <w:rPr>
+                <w:lang w:val="fr-MA"/>
+              </w:rPr>
+            </w:pPr>
+            <w:r>
+              <w:rPr>
+                <w:lang w:val="fr-MA"/>
+              </w:rPr>
+              <w:t>10</w:t>
+            </w:r>
+          </w:p>
+        </w:tc>
+        <w:tc>
+          <w:tcPr>
+            <w:tcW w:w="1805" w:type="dxa"/>
           </w:tcPr>
           <w:p>
             <w:pPr>
@@ -850,7 +987,7 @@
         </w:trPr>
         <w:tc>
           <w:tcPr>
-            <w:tcW w:w="1216" w:type="dxa"/>
+            <w:tcW w:w="900" w:type="dxa"/>
           </w:tcPr>
           <w:p>
             <w:pPr>
@@ -908,7 +1045,7 @@
         </w:tc>
         <w:tc>
           <w:tcPr>
-            <w:tcW w:w="1236" w:type="dxa"/>
+            <w:tcW w:w="998" w:type="dxa"/>
           </w:tcPr>
           <w:p>
             <w:pPr>
@@ -926,7 +1063,7 @@
         </w:tc>
         <w:tc>
           <w:tcPr>
-            <w:tcW w:w="1254" w:type="dxa"/>
+            <w:tcW w:w="1086" w:type="dxa"/>
           </w:tcPr>
           <w:p>
             <w:pPr>
@@ -944,7 +1081,25 @@
         </w:tc>
         <w:tc>
           <w:tcPr>
-            <w:tcW w:w="2208" w:type="dxa"/>
+            <w:tcW w:w="1403" w:type="dxa"/>
+          </w:tcPr>
+          <w:p>
+            <w:pPr>
+              <w:rPr>
+                <w:lang w:val="fr-MA"/>
+              </w:rPr>
+            </w:pPr>
+            <w:r>
+              <w:rPr>
+                <w:lang w:val="fr-MA"/>
+              </w:rPr>
+              <w:t>10</w:t>
+            </w:r>
+          </w:p>
+        </w:tc>
+        <w:tc>
+          <w:tcPr>
+            <w:tcW w:w="1805" w:type="dxa"/>
           </w:tcPr>
           <w:p>
             <w:pPr>
@@ -967,7 +1122,7 @@
         </w:trPr>
         <w:tc>
           <w:tcPr>
-            <w:tcW w:w="1216" w:type="dxa"/>
+            <w:tcW w:w="900" w:type="dxa"/>
           </w:tcPr>
           <w:p>
             <w:pPr>
@@ -1037,7 +1192,7 @@
         </w:tc>
         <w:tc>
           <w:tcPr>
-            <w:tcW w:w="1236" w:type="dxa"/>
+            <w:tcW w:w="998" w:type="dxa"/>
           </w:tcPr>
           <w:p>
             <w:pPr>
@@ -1055,7 +1210,7 @@
         </w:tc>
         <w:tc>
           <w:tcPr>
-            <w:tcW w:w="1254" w:type="dxa"/>
+            <w:tcW w:w="1086" w:type="dxa"/>
           </w:tcPr>
           <w:p>
             <w:pPr>
@@ -1073,7 +1228,19 @@
         </w:tc>
         <w:tc>
           <w:tcPr>
-            <w:tcW w:w="2208" w:type="dxa"/>
+            <w:tcW w:w="1403" w:type="dxa"/>
+          </w:tcPr>
+          <w:p>
+            <w:pPr>
+              <w:rPr>
+                <w:lang w:val="fr-MA"/>
+              </w:rPr>
+            </w:pPr>
+          </w:p>
+        </w:tc>
+        <w:tc>
+          <w:tcPr>
+            <w:tcW w:w="1805" w:type="dxa"/>
           </w:tcPr>
           <w:p>
             <w:pPr>
@@ -1096,7 +1263,7 @@
         </w:trPr>
         <w:tc>
           <w:tcPr>
-            <w:tcW w:w="1216" w:type="dxa"/>
+            <w:tcW w:w="900" w:type="dxa"/>
           </w:tcPr>
           <w:p>
             <w:pPr>
@@ -1160,7 +1327,7 @@
         </w:tc>
         <w:tc>
           <w:tcPr>
-            <w:tcW w:w="1236" w:type="dxa"/>
+            <w:tcW w:w="998" w:type="dxa"/>
           </w:tcPr>
           <w:p>
             <w:pPr>
@@ -1178,7 +1345,7 @@
         </w:tc>
         <w:tc>
           <w:tcPr>
-            <w:tcW w:w="1254" w:type="dxa"/>
+            <w:tcW w:w="1086" w:type="dxa"/>
           </w:tcPr>
           <w:p>
             <w:pPr>
@@ -1196,7 +1363,19 @@
         </w:tc>
         <w:tc>
           <w:tcPr>
-            <w:tcW w:w="2208" w:type="dxa"/>
+            <w:tcW w:w="1403" w:type="dxa"/>
+          </w:tcPr>
+          <w:p>
+            <w:pPr>
+              <w:rPr>
+                <w:lang w:val="fr-MA"/>
+              </w:rPr>
+            </w:pPr>
+          </w:p>
+        </w:tc>
+        <w:tc>
+          <w:tcPr>
+            <w:tcW w:w="1805" w:type="dxa"/>
           </w:tcPr>
           <w:p>
             <w:pPr>
@@ -1219,7 +1398,7 @@
         </w:trPr>
         <w:tc>
           <w:tcPr>
-            <w:tcW w:w="1216" w:type="dxa"/>
+            <w:tcW w:w="900" w:type="dxa"/>
           </w:tcPr>
           <w:p>
             <w:pPr>
@@ -1277,7 +1456,7 @@
         </w:tc>
         <w:tc>
           <w:tcPr>
-            <w:tcW w:w="1236" w:type="dxa"/>
+            <w:tcW w:w="998" w:type="dxa"/>
           </w:tcPr>
           <w:p>
             <w:pPr>
@@ -1295,7 +1474,7 @@
         </w:tc>
         <w:tc>
           <w:tcPr>
-            <w:tcW w:w="1254" w:type="dxa"/>
+            <w:tcW w:w="1086" w:type="dxa"/>
           </w:tcPr>
           <w:p>
             <w:pPr>
@@ -1313,7 +1492,25 @@
         </w:tc>
         <w:tc>
           <w:tcPr>
-            <w:tcW w:w="2208" w:type="dxa"/>
+            <w:tcW w:w="1403" w:type="dxa"/>
+          </w:tcPr>
+          <w:p>
+            <w:pPr>
+              <w:rPr>
+                <w:lang w:val="fr-MA"/>
+              </w:rPr>
+            </w:pPr>
+            <w:r>
+              <w:rPr>
+                <w:lang w:val="fr-MA"/>
+              </w:rPr>
+              <w:t>1</w:t>
+            </w:r>
+          </w:p>
+        </w:tc>
+        <w:tc>
+          <w:tcPr>
+            <w:tcW w:w="1805" w:type="dxa"/>
           </w:tcPr>
           <w:p>
             <w:pPr>
@@ -1336,7 +1533,7 @@
         </w:trPr>
         <w:tc>
           <w:tcPr>
-            <w:tcW w:w="1216" w:type="dxa"/>
+            <w:tcW w:w="900" w:type="dxa"/>
           </w:tcPr>
           <w:p>
             <w:pPr>
@@ -1394,7 +1591,7 @@
         </w:tc>
         <w:tc>
           <w:tcPr>
-            <w:tcW w:w="1236" w:type="dxa"/>
+            <w:tcW w:w="998" w:type="dxa"/>
           </w:tcPr>
           <w:p>
             <w:pPr>
@@ -1412,7 +1609,7 @@
         </w:tc>
         <w:tc>
           <w:tcPr>
-            <w:tcW w:w="1254" w:type="dxa"/>
+            <w:tcW w:w="1086" w:type="dxa"/>
           </w:tcPr>
           <w:p>
             <w:pPr>
@@ -1430,7 +1627,25 @@
         </w:tc>
         <w:tc>
           <w:tcPr>
-            <w:tcW w:w="2208" w:type="dxa"/>
+            <w:tcW w:w="1403" w:type="dxa"/>
+          </w:tcPr>
+          <w:p>
+            <w:pPr>
+              <w:rPr>
+                <w:lang w:val="fr-MA"/>
+              </w:rPr>
+            </w:pPr>
+            <w:r>
+              <w:rPr>
+                <w:lang w:val="fr-MA"/>
+              </w:rPr>
+              <w:t>2</w:t>
+            </w:r>
+          </w:p>
+        </w:tc>
+        <w:tc>
+          <w:tcPr>
+            <w:tcW w:w="1805" w:type="dxa"/>
           </w:tcPr>
           <w:p>
             <w:pPr>
@@ -1453,7 +1668,7 @@
         </w:trPr>
         <w:tc>
           <w:tcPr>
-            <w:tcW w:w="1216" w:type="dxa"/>
+            <w:tcW w:w="900" w:type="dxa"/>
           </w:tcPr>
           <w:p>
             <w:pPr>
@@ -1511,7 +1726,7 @@
         </w:tc>
         <w:tc>
           <w:tcPr>
-            <w:tcW w:w="1236" w:type="dxa"/>
+            <w:tcW w:w="998" w:type="dxa"/>
           </w:tcPr>
           <w:p>
             <w:pPr>
@@ -1529,7 +1744,7 @@
         </w:tc>
         <w:tc>
           <w:tcPr>
-            <w:tcW w:w="1254" w:type="dxa"/>
+            <w:tcW w:w="1086" w:type="dxa"/>
           </w:tcPr>
           <w:p>
             <w:pPr>
@@ -1547,7 +1762,25 @@
         </w:tc>
         <w:tc>
           <w:tcPr>
-            <w:tcW w:w="2208" w:type="dxa"/>
+            <w:tcW w:w="1403" w:type="dxa"/>
+          </w:tcPr>
+          <w:p>
+            <w:pPr>
+              <w:rPr>
+                <w:lang w:val="fr-MA"/>
+              </w:rPr>
+            </w:pPr>
+            <w:r>
+              <w:rPr>
+                <w:lang w:val="fr-MA"/>
+              </w:rPr>
+              <w:t>14</w:t>
+            </w:r>
+          </w:p>
+        </w:tc>
+        <w:tc>
+          <w:tcPr>
+            <w:tcW w:w="1805" w:type="dxa"/>
           </w:tcPr>
           <w:p>
             <w:pPr>
@@ -1570,7 +1803,7 @@
         </w:trPr>
         <w:tc>
           <w:tcPr>
-            <w:tcW w:w="1216" w:type="dxa"/>
+            <w:tcW w:w="900" w:type="dxa"/>
           </w:tcPr>
           <w:p>
             <w:pPr>
@@ -1628,7 +1861,7 @@
         </w:tc>
         <w:tc>
           <w:tcPr>
-            <w:tcW w:w="1236" w:type="dxa"/>
+            <w:tcW w:w="998" w:type="dxa"/>
           </w:tcPr>
           <w:p>
             <w:pPr>
@@ -1646,7 +1879,7 @@
         </w:tc>
         <w:tc>
           <w:tcPr>
-            <w:tcW w:w="1254" w:type="dxa"/>
+            <w:tcW w:w="1086" w:type="dxa"/>
           </w:tcPr>
           <w:p>
             <w:pPr>
@@ -1664,7 +1897,25 @@
         </w:tc>
         <w:tc>
           <w:tcPr>
-            <w:tcW w:w="2208" w:type="dxa"/>
+            <w:tcW w:w="1403" w:type="dxa"/>
+          </w:tcPr>
+          <w:p>
+            <w:pPr>
+              <w:rPr>
+                <w:lang w:val="fr-MA"/>
+              </w:rPr>
+            </w:pPr>
+            <w:r>
+              <w:rPr>
+                <w:lang w:val="fr-MA"/>
+              </w:rPr>
+              <w:t>25</w:t>
+            </w:r>
+          </w:p>
+        </w:tc>
+        <w:tc>
+          <w:tcPr>
+            <w:tcW w:w="1805" w:type="dxa"/>
           </w:tcPr>
           <w:p>
             <w:pPr>
@@ -1687,7 +1938,7 @@
         </w:trPr>
         <w:tc>
           <w:tcPr>
-            <w:tcW w:w="1216" w:type="dxa"/>
+            <w:tcW w:w="900" w:type="dxa"/>
           </w:tcPr>
           <w:p>
             <w:pPr>
@@ -1745,7 +1996,7 @@
         </w:tc>
         <w:tc>
           <w:tcPr>
-            <w:tcW w:w="1236" w:type="dxa"/>
+            <w:tcW w:w="998" w:type="dxa"/>
           </w:tcPr>
           <w:p>
             <w:pPr>
@@ -1763,7 +2014,7 @@
         </w:tc>
         <w:tc>
           <w:tcPr>
-            <w:tcW w:w="1254" w:type="dxa"/>
+            <w:tcW w:w="1086" w:type="dxa"/>
           </w:tcPr>
           <w:p>
             <w:pPr>
@@ -1781,7 +2032,25 @@
         </w:tc>
         <w:tc>
           <w:tcPr>
-            <w:tcW w:w="2208" w:type="dxa"/>
+            <w:tcW w:w="1403" w:type="dxa"/>
+          </w:tcPr>
+          <w:p>
+            <w:pPr>
+              <w:rPr>
+                <w:lang w:val="fr-MA"/>
+              </w:rPr>
+            </w:pPr>
+            <w:r>
+              <w:rPr>
+                <w:lang w:val="fr-MA"/>
+              </w:rPr>
+              <w:t>2</w:t>
+            </w:r>
+          </w:p>
+        </w:tc>
+        <w:tc>
+          <w:tcPr>
+            <w:tcW w:w="1805" w:type="dxa"/>
           </w:tcPr>
           <w:p>
             <w:pPr>
@@ -1804,7 +2073,7 @@
         </w:trPr>
         <w:tc>
           <w:tcPr>
-            <w:tcW w:w="1216" w:type="dxa"/>
+            <w:tcW w:w="900" w:type="dxa"/>
           </w:tcPr>
           <w:p>
             <w:pPr>
@@ -1862,7 +2131,7 @@
         </w:tc>
         <w:tc>
           <w:tcPr>
-            <w:tcW w:w="1236" w:type="dxa"/>
+            <w:tcW w:w="998" w:type="dxa"/>
           </w:tcPr>
           <w:p>
             <w:pPr>
@@ -1880,7 +2149,7 @@
         </w:tc>
         <w:tc>
           <w:tcPr>
-            <w:tcW w:w="1254" w:type="dxa"/>
+            <w:tcW w:w="1086" w:type="dxa"/>
           </w:tcPr>
           <w:p>
             <w:pPr>
@@ -1898,7 +2167,25 @@
         </w:tc>
         <w:tc>
           <w:tcPr>
-            <w:tcW w:w="2208" w:type="dxa"/>
+            <w:tcW w:w="1403" w:type="dxa"/>
+          </w:tcPr>
+          <w:p>
+            <w:pPr>
+              <w:rPr>
+                <w:lang w:val="fr-MA"/>
+              </w:rPr>
+            </w:pPr>
+            <w:r>
+              <w:rPr>
+                <w:lang w:val="fr-MA"/>
+              </w:rPr>
+              <w:t>8</w:t>
+            </w:r>
+          </w:p>
+        </w:tc>
+        <w:tc>
+          <w:tcPr>
+            <w:tcW w:w="1805" w:type="dxa"/>
           </w:tcPr>
           <w:p>
             <w:pPr>
@@ -1921,7 +2208,7 @@
         </w:trPr>
         <w:tc>
           <w:tcPr>
-            <w:tcW w:w="1216" w:type="dxa"/>
+            <w:tcW w:w="900" w:type="dxa"/>
           </w:tcPr>
           <w:p>
             <w:pPr>
@@ -1979,7 +2266,7 @@
         </w:tc>
         <w:tc>
           <w:tcPr>
-            <w:tcW w:w="1236" w:type="dxa"/>
+            <w:tcW w:w="998" w:type="dxa"/>
           </w:tcPr>
           <w:p>
             <w:pPr>
@@ -1997,7 +2284,7 @@
         </w:tc>
         <w:tc>
           <w:tcPr>
-            <w:tcW w:w="1254" w:type="dxa"/>
+            <w:tcW w:w="1086" w:type="dxa"/>
           </w:tcPr>
           <w:p>
             <w:pPr>
@@ -2015,7 +2302,25 @@
         </w:tc>
         <w:tc>
           <w:tcPr>
-            <w:tcW w:w="2208" w:type="dxa"/>
+            <w:tcW w:w="1403" w:type="dxa"/>
+          </w:tcPr>
+          <w:p>
+            <w:pPr>
+              <w:rPr>
+                <w:lang w:val="fr-MA"/>
+              </w:rPr>
+            </w:pPr>
+            <w:r>
+              <w:rPr>
+                <w:lang w:val="fr-MA"/>
+              </w:rPr>
+              <w:t>10</w:t>
+            </w:r>
+          </w:p>
+        </w:tc>
+        <w:tc>
+          <w:tcPr>
+            <w:tcW w:w="1805" w:type="dxa"/>
           </w:tcPr>
           <w:p>
             <w:pPr>
@@ -2038,7 +2343,7 @@
         </w:trPr>
         <w:tc>
           <w:tcPr>
-            <w:tcW w:w="1216" w:type="dxa"/>
+            <w:tcW w:w="900" w:type="dxa"/>
           </w:tcPr>
           <w:p>
             <w:pPr>
@@ -2096,7 +2401,7 @@
         </w:tc>
         <w:tc>
           <w:tcPr>
-            <w:tcW w:w="1236" w:type="dxa"/>
+            <w:tcW w:w="998" w:type="dxa"/>
           </w:tcPr>
           <w:p>
             <w:pPr>
@@ -2114,7 +2419,7 @@
         </w:tc>
         <w:tc>
           <w:tcPr>
-            <w:tcW w:w="1254" w:type="dxa"/>
+            <w:tcW w:w="1086" w:type="dxa"/>
           </w:tcPr>
           <w:p>
             <w:pPr>
@@ -2132,7 +2437,25 @@
         </w:tc>
         <w:tc>
           <w:tcPr>
-            <w:tcW w:w="2208" w:type="dxa"/>
+            <w:tcW w:w="1403" w:type="dxa"/>
+          </w:tcPr>
+          <w:p>
+            <w:pPr>
+              <w:rPr>
+                <w:lang w:val="fr-MA"/>
+              </w:rPr>
+            </w:pPr>
+            <w:r>
+              <w:rPr>
+                <w:lang w:val="fr-MA"/>
+              </w:rPr>
+              <w:t>10</w:t>
+            </w:r>
+          </w:p>
+        </w:tc>
+        <w:tc>
+          <w:tcPr>
+            <w:tcW w:w="1805" w:type="dxa"/>
           </w:tcPr>
           <w:p>
             <w:pPr>
@@ -2155,7 +2478,7 @@
         </w:trPr>
         <w:tc>
           <w:tcPr>
-            <w:tcW w:w="1216" w:type="dxa"/>
+            <w:tcW w:w="900" w:type="dxa"/>
           </w:tcPr>
           <w:p>
             <w:pPr>
@@ -2213,7 +2536,7 @@
         </w:tc>
         <w:tc>
           <w:tcPr>
-            <w:tcW w:w="1236" w:type="dxa"/>
+            <w:tcW w:w="998" w:type="dxa"/>
           </w:tcPr>
           <w:p>
             <w:pPr>
@@ -2231,7 +2554,7 @@
         </w:tc>
         <w:tc>
           <w:tcPr>
-            <w:tcW w:w="1254" w:type="dxa"/>
+            <w:tcW w:w="1086" w:type="dxa"/>
           </w:tcPr>
           <w:p>
             <w:pPr>
@@ -2249,7 +2572,19 @@
         </w:tc>
         <w:tc>
           <w:tcPr>
-            <w:tcW w:w="2208" w:type="dxa"/>
+            <w:tcW w:w="1403" w:type="dxa"/>
+          </w:tcPr>
+          <w:p>
+            <w:pPr>
+              <w:rPr>
+                <w:lang w:val="fr-MA"/>
+              </w:rPr>
+            </w:pPr>
+          </w:p>
+        </w:tc>
+        <w:tc>
+          <w:tcPr>
+            <w:tcW w:w="1805" w:type="dxa"/>
           </w:tcPr>
           <w:p>
             <w:pPr>
@@ -2262,6 +2597,155 @@
                 <w:lang w:val="fr-MA"/>
               </w:rPr>
               <w:t>Obligatoire</w:t>
+            </w:r>
+          </w:p>
+        </w:tc>
+      </w:tr>
+      <w:tr>
+        <w:trPr>
+          <w:trHeight w:val="58"/>
+        </w:trPr>
+        <w:tc>
+          <w:tcPr>
+            <w:tcW w:w="900" w:type="dxa"/>
+          </w:tcPr>
+          <w:p>
+            <w:pPr>
+              <w:rPr>
+                <w:color w:val="FF0000"/>
+                <w:lang w:val="fr-MA"/>
+              </w:rPr>
+            </w:pPr>
+            <w:r>
+              <w:rPr>
+                <w:color w:val="FF0000"/>
+                <w:lang w:val="fr-MA"/>
+              </w:rPr>
+              <w:t>19</w:t>
+            </w:r>
+          </w:p>
+        </w:tc>
+        <w:tc>
+          <w:tcPr>
+            <w:tcW w:w="1539" w:type="dxa"/>
+          </w:tcPr>
+          <w:p>
+            <w:pPr>
+              <w:rPr>
+                <w:lang w:val="fr-MA"/>
+              </w:rPr>
+            </w:pPr>
+            <w:proofErr w:type="spellStart"/>
+            <w:r>
+              <w:rPr>
+                <w:lang w:val="fr-MA"/>
+              </w:rPr>
+              <w:t>E</w:t>
+            </w:r>
+            <w:r>
+              <w:rPr>
+                <w:lang w:val="fr-MA"/>
+              </w:rPr>
+              <w:t>ngtHeures</w:t>
+            </w:r>
+            <w:proofErr w:type="spellEnd"/>
+          </w:p>
+        </w:tc>
+        <w:tc>
+          <w:tcPr>
+            <w:tcW w:w="1331" w:type="dxa"/>
+          </w:tcPr>
+          <w:p>
+            <w:pPr>
+              <w:rPr>
+                <w:lang w:val="fr-MA"/>
+              </w:rPr>
+            </w:pPr>
+            <w:r>
+              <w:rPr>
+                <w:lang w:val="fr-MA"/>
+              </w:rPr>
+              <w:t xml:space="preserve">Nombre d’heures effectué pour </w:t>
+            </w:r>
+            <w:r>
+              <w:rPr>
+                <w:lang w:val="fr-MA"/>
+              </w:rPr>
+              <w:lastRenderedPageBreak/>
+              <w:t>chaque enseignant</w:t>
+            </w:r>
+          </w:p>
+        </w:tc>
+        <w:tc>
+          <w:tcPr>
+            <w:tcW w:w="998" w:type="dxa"/>
+          </w:tcPr>
+          <w:p>
+            <w:pPr>
+              <w:rPr>
+                <w:lang w:val="fr-MA"/>
+              </w:rPr>
+            </w:pPr>
+            <w:r>
+              <w:rPr>
+                <w:lang w:val="fr-MA"/>
+              </w:rPr>
+              <w:lastRenderedPageBreak/>
+              <w:t>N</w:t>
+            </w:r>
+          </w:p>
+        </w:tc>
+        <w:tc>
+          <w:tcPr>
+            <w:tcW w:w="1086" w:type="dxa"/>
+          </w:tcPr>
+          <w:p>
+            <w:pPr>
+              <w:rPr>
+                <w:lang w:val="fr-MA"/>
+              </w:rPr>
+            </w:pPr>
+            <w:r>
+              <w:rPr>
+                <w:lang w:val="fr-MA"/>
+              </w:rPr>
+              <w:t>CA</w:t>
+            </w:r>
+          </w:p>
+        </w:tc>
+        <w:tc>
+          <w:tcPr>
+            <w:tcW w:w="1403" w:type="dxa"/>
+          </w:tcPr>
+          <w:p>
+            <w:pPr>
+              <w:rPr>
+                <w:lang w:val="fr-MA"/>
+              </w:rPr>
+            </w:pPr>
+            <w:r>
+              <w:rPr>
+                <w:lang w:val="fr-MA"/>
+              </w:rPr>
+              <w:t>5</w:t>
+            </w:r>
+          </w:p>
+        </w:tc>
+        <w:tc>
+          <w:tcPr>
+            <w:tcW w:w="1805" w:type="dxa"/>
+          </w:tcPr>
+          <w:p>
+            <w:pPr>
+              <w:rPr>
+                <w:lang w:val="fr-MA"/>
+              </w:rPr>
+            </w:pPr>
+            <w:r>
+              <w:rPr>
+                <w:lang w:val="fr-MA"/>
+              </w:rPr>
+              <w:t>RL</w:t>
             </w:r>
           </w:p>
         </w:tc>
@@ -2272,7 +2756,7 @@
         </w:trPr>
         <w:tc>
           <w:tcPr>
-            <w:tcW w:w="1216" w:type="dxa"/>
+            <w:tcW w:w="900" w:type="dxa"/>
           </w:tcPr>
           <w:p>
             <w:pPr>
@@ -2287,7 +2771,7 @@
                 <w:lang w:val="fr-MA"/>
               </w:rPr>
               <w:lastRenderedPageBreak/>
-              <w:t>19</w:t>
+              <w:t>20</w:t>
             </w:r>
           </w:p>
         </w:tc>
@@ -2306,13 +2790,7 @@
               <w:rPr>
                 <w:lang w:val="fr-MA"/>
               </w:rPr>
-              <w:t>E</w:t>
-            </w:r>
-            <w:r>
-              <w:rPr>
-                <w:lang w:val="fr-MA"/>
-              </w:rPr>
-              <w:t>ngtHeures</w:t>
+              <w:t>EngtDate</w:t>
             </w:r>
             <w:proofErr w:type="spellEnd"/>
           </w:p>
@@ -2331,61 +2809,92 @@
               <w:rPr>
                 <w:lang w:val="fr-MA"/>
               </w:rPr>
-              <w:t>Nombre d’heures effectué pour chaque enseignant</w:t>
-            </w:r>
-          </w:p>
-        </w:tc>
-        <w:tc>
-          <w:tcPr>
-            <w:tcW w:w="1236" w:type="dxa"/>
-          </w:tcPr>
-          <w:p>
-            <w:pPr>
-              <w:rPr>
-                <w:lang w:val="fr-MA"/>
-              </w:rPr>
-            </w:pPr>
-            <w:r>
-              <w:rPr>
-                <w:lang w:val="fr-MA"/>
-              </w:rPr>
-              <w:t>N</w:t>
-            </w:r>
-          </w:p>
-        </w:tc>
-        <w:tc>
-          <w:tcPr>
-            <w:tcW w:w="1254" w:type="dxa"/>
-          </w:tcPr>
-          <w:p>
-            <w:pPr>
-              <w:rPr>
-                <w:lang w:val="fr-MA"/>
-              </w:rPr>
-            </w:pPr>
-            <w:r>
-              <w:rPr>
-                <w:lang w:val="fr-MA"/>
-              </w:rPr>
-              <w:t>CA</w:t>
-            </w:r>
-          </w:p>
-        </w:tc>
-        <w:tc>
-          <w:tcPr>
-            <w:tcW w:w="2208" w:type="dxa"/>
-          </w:tcPr>
-          <w:p>
-            <w:pPr>
-              <w:rPr>
-                <w:lang w:val="fr-MA"/>
-              </w:rPr>
-            </w:pPr>
-            <w:r>
-              <w:rPr>
-                <w:lang w:val="fr-MA"/>
-              </w:rPr>
-              <w:t>RL</w:t>
+              <w:t xml:space="preserve">Date d’intervention </w:t>
+            </w:r>
+          </w:p>
+          <w:p>
+            <w:pPr>
+              <w:rPr>
+                <w:lang w:val="fr-MA"/>
+              </w:rPr>
+            </w:pPr>
+            <w:r>
+              <w:rPr>
+                <w:lang w:val="fr-MA"/>
+              </w:rPr>
+              <w:t>De l’enseignant</w:t>
+            </w:r>
+          </w:p>
+        </w:tc>
+        <w:tc>
+          <w:tcPr>
+            <w:tcW w:w="998" w:type="dxa"/>
+          </w:tcPr>
+          <w:p>
+            <w:pPr>
+              <w:rPr>
+                <w:lang w:val="fr-MA"/>
+              </w:rPr>
+            </w:pPr>
+            <w:r>
+              <w:rPr>
+                <w:lang w:val="fr-MA"/>
+              </w:rPr>
+              <w:t>AN</w:t>
+            </w:r>
+          </w:p>
+        </w:tc>
+        <w:tc>
+          <w:tcPr>
+            <w:tcW w:w="1086" w:type="dxa"/>
+          </w:tcPr>
+          <w:p>
+            <w:pPr>
+              <w:rPr>
+                <w:lang w:val="fr-MA"/>
+              </w:rPr>
+            </w:pPr>
+            <w:r>
+              <w:rPr>
+                <w:lang w:val="fr-MA"/>
+              </w:rPr>
+              <w:t>CO </w:t>
+            </w:r>
+          </w:p>
+        </w:tc>
+        <w:tc>
+          <w:tcPr>
+            <w:tcW w:w="1403" w:type="dxa"/>
+          </w:tcPr>
+          <w:p>
+            <w:pPr>
+              <w:rPr>
+                <w:lang w:val="fr-MA"/>
+              </w:rPr>
+            </w:pPr>
+            <w:r>
+              <w:rPr>
+                <w:lang w:val="fr-MA"/>
+              </w:rPr>
+              <w:t>20</w:t>
+            </w:r>
+          </w:p>
+        </w:tc>
+        <w:tc>
+          <w:tcPr>
+            <w:tcW w:w="1805" w:type="dxa"/>
+          </w:tcPr>
+          <w:p>
+            <w:pPr>
+              <w:rPr>
+                <w:lang w:val="fr-MA"/>
+              </w:rPr>
+            </w:pPr>
+            <w:r>
+              <w:rPr>
+                <w:lang w:val="fr-MA"/>
+              </w:rPr>
+              <w:t xml:space="preserve">Obligatoire </w:t>
             </w:r>
           </w:p>
         </w:tc>
@@ -2432,13 +2941,154 @@
     </w:p>
     <w:p>
       <w:pPr>
+        <w:pStyle w:val="Paragraphedeliste"/>
+        <w:numPr>
+          <w:ilvl w:val="0"/>
+          <w:numId w:val="1"/>
+        </w:numPr>
+        <w:rPr>
+          <w:lang w:val="fr-MA"/>
+        </w:rPr>
+      </w:pPr>
+      <w:r>
+        <w:rPr>
+          <w:lang w:val="fr-MA"/>
+        </w:rPr>
+        <w:t>Les étudiants portant plusieurs modules.</w:t>
+      </w:r>
+    </w:p>
+    <w:p>
+      <w:pPr>
+        <w:pStyle w:val="Paragraphedeliste"/>
+        <w:numPr>
+          <w:ilvl w:val="0"/>
+          <w:numId w:val="1"/>
+        </w:numPr>
+        <w:rPr>
+          <w:lang w:val="fr-MA"/>
+        </w:rPr>
+      </w:pPr>
+      <w:r>
+        <w:rPr>
+          <w:lang w:val="fr-MA"/>
+        </w:rPr>
+        <w:t>Chaque étudiant appartient à un groupe.</w:t>
+      </w:r>
+    </w:p>
+    <w:p>
+      <w:pPr>
+        <w:pStyle w:val="Paragraphedeliste"/>
+        <w:numPr>
+          <w:ilvl w:val="0"/>
+          <w:numId w:val="1"/>
+        </w:numPr>
+        <w:rPr>
+          <w:lang w:val="fr-MA"/>
+        </w:rPr>
+      </w:pPr>
+      <w:r>
+        <w:rPr>
+          <w:lang w:val="fr-MA"/>
+        </w:rPr>
+        <w:t>Un enseignant intervient dans un module pour un groupe.</w:t>
+      </w:r>
+    </w:p>
+    <w:p>
+      <w:pPr>
+        <w:pStyle w:val="Paragraphedeliste"/>
+        <w:numPr>
+          <w:ilvl w:val="0"/>
+          <w:numId w:val="1"/>
+        </w:numPr>
+        <w:rPr>
+          <w:lang w:val="fr-MA"/>
+        </w:rPr>
+      </w:pPr>
+      <w:r>
+        <w:rPr>
+          <w:lang w:val="fr-MA"/>
+        </w:rPr>
+        <w:t xml:space="preserve">Un enseignant </w:t>
+      </w:r>
+      <w:r>
+        <w:rPr>
+          <w:lang w:val="fr-MA"/>
+        </w:rPr>
+        <w:t xml:space="preserve">intervient dans plusieurs </w:t>
+      </w:r>
+      <w:proofErr w:type="gramStart"/>
+      <w:r>
+        <w:rPr>
+          <w:lang w:val="fr-MA"/>
+        </w:rPr>
+        <w:t>modules .</w:t>
+      </w:r>
+      <w:proofErr w:type="gramEnd"/>
+    </w:p>
+    <w:p>
+      <w:pPr>
+        <w:pStyle w:val="Paragraphedeliste"/>
+        <w:numPr>
+          <w:ilvl w:val="0"/>
+          <w:numId w:val="1"/>
+        </w:numPr>
+        <w:rPr>
+          <w:lang w:val="fr-MA"/>
+        </w:rPr>
+      </w:pPr>
+      <w:r>
+        <w:rPr>
+          <w:lang w:val="fr-MA"/>
+        </w:rPr>
+        <w:t xml:space="preserve">Chaque groupe a plusieurs </w:t>
+      </w:r>
+      <w:proofErr w:type="gramStart"/>
+      <w:r>
+        <w:rPr>
+          <w:lang w:val="fr-MA"/>
+        </w:rPr>
+        <w:t>modules .</w:t>
+      </w:r>
+      <w:proofErr w:type="gramEnd"/>
+    </w:p>
+    <w:p>
+      <w:pPr>
+        <w:rPr>
+          <w:lang w:val="fr-MA"/>
+        </w:rPr>
+      </w:pPr>
+    </w:p>
+    <w:p>
+      <w:pPr>
+        <w:rPr>
+          <w:lang w:val="fr-MA"/>
+        </w:rPr>
+      </w:pPr>
+    </w:p>
+    <w:p>
+      <w:pPr>
+        <w:tabs>
+          <w:tab w:val="left" w:pos="984"/>
+        </w:tabs>
+        <w:rPr>
+          <w:lang w:val="fr-MA"/>
+        </w:rPr>
+      </w:pPr>
+      <w:r>
         <w:rPr>
           <w:color w:val="FF0000"/>
           <w:lang w:val="fr-MA"/>
         </w:rPr>
-      </w:pPr>
+        <w:t>Q3-</w:t>
+      </w:r>
       <w:bookmarkStart w:id="0" w:name="_GoBack"/>
       <w:bookmarkEnd w:id="0"/>
+      <w:r>
+        <w:rPr>
+          <w:lang w:val="fr-MA"/>
+        </w:rPr>
+        <w:tab/>
+      </w:r>
     </w:p>
     <w:sectPr>
       <w:pgSz w:w="11906" w:h="16838"/>
@@ -2448,6 +3098,177 @@
     </w:sectPr>
   </w:body>
 </w:document>
+</file>
+
+<file path=word/endnotes.xml><?xml version="1.0" encoding="utf-8"?>
+<w:endnotes xmlns:wpc="http://schemas.microsoft.com/office/word/2010/wordprocessingCanvas" xmlns:cx="http://schemas.microsoft.com/office/drawing/2014/chartex" xmlns:mc="http://schemas.openxmlformats.org/markup-compatibility/2006" xmlns:o="urn:schemas-microsoft-com:office:office" xmlns:r="http://schemas.openxmlformats.org/officeDocument/2006/relationships" xmlns:m="http://schemas.openxmlformats.org/officeDocument/2006/math" xmlns:v="urn:schemas-microsoft-com:vml" xmlns:wp14="http://schemas.microsoft.com/office/word/2010/wordprocessingDrawing" xmlns:wp="http://schemas.openxmlformats.org/drawingml/2006/wordprocessingDrawing" xmlns:w10="urn:schemas-microsoft-com:office:word" xmlns:w="http://schemas.openxmlformats.org/wordprocessingml/2006/main" xmlns:w14="http://schemas.microsoft.com/office/word/2010/wordml" xmlns:w15="http://schemas.microsoft.com/office/word/2012/wordml" xmlns:w16se="http://schemas.microsoft.com/office/word/2015/wordml/symex" xmlns:wpg="http://schemas.microsoft.com/office/word/2010/wordprocessingGroup" xmlns:wpi="http://schemas.microsoft.com/office/word/2010/wordprocessingInk" xmlns:wne="http://schemas.microsoft.com/office/word/2006/wordml" xmlns:wps="http://schemas.microsoft.com/office/word/2010/wordprocessingShape" mc:Ignorable="w14 w15 w16se wp14">
+  <w:endnote w:type="separator" w:id="-1">
+    <w:p>
+      <w:pPr>
+        <w:spacing w:after="0" w:line="240" w:lineRule="auto"/>
+      </w:pPr>
+      <w:r>
+        <w:separator/>
+      </w:r>
+    </w:p>
+  </w:endnote>
+  <w:endnote w:type="continuationSeparator" w:id="0">
+    <w:p>
+      <w:pPr>
+        <w:spacing w:after="0" w:line="240" w:lineRule="auto"/>
+      </w:pPr>
+      <w:r>
+        <w:continuationSeparator/>
+      </w:r>
+    </w:p>
+  </w:endnote>
+</w:endnotes>
+</file>
+
+<file path=word/footnotes.xml><?xml version="1.0" encoding="utf-8"?>
+<w:footnotes xmlns:wpc="http://schemas.microsoft.com/office/word/2010/wordprocessingCanvas" xmlns:cx="http://schemas.microsoft.com/office/drawing/2014/chartex" xmlns:mc="http://schemas.openxmlformats.org/markup-compatibility/2006" xmlns:o="urn:schemas-microsoft-com:office:office" xmlns:r="http://schemas.openxmlformats.org/officeDocument/2006/relationships" xmlns:m="http://schemas.openxmlformats.org/officeDocument/2006/math" xmlns:v="urn:schemas-microsoft-com:vml" xmlns:wp14="http://schemas.microsoft.com/office/word/2010/wordprocessingDrawing" xmlns:wp="http://schemas.openxmlformats.org/drawingml/2006/wordprocessingDrawing" xmlns:w10="urn:schemas-microsoft-com:office:word" xmlns:w="http://schemas.openxmlformats.org/wordprocessingml/2006/main" xmlns:w14="http://schemas.microsoft.com/office/word/2010/wordml" xmlns:w15="http://schemas.microsoft.com/office/word/2012/wordml" xmlns:w16se="http://schemas.microsoft.com/office/word/2015/wordml/symex" xmlns:wpg="http://schemas.microsoft.com/office/word/2010/wordprocessingGroup" xmlns:wpi="http://schemas.microsoft.com/office/word/2010/wordprocessingInk" xmlns:wne="http://schemas.microsoft.com/office/word/2006/wordml" xmlns:wps="http://schemas.microsoft.com/office/word/2010/wordprocessingShape" mc:Ignorable="w14 w15 w16se wp14">
+  <w:footnote w:type="separator" w:id="-1">
+    <w:p>
+      <w:pPr>
+        <w:spacing w:after="0" w:line="240" w:lineRule="auto"/>
+      </w:pPr>
+      <w:r>
+        <w:separator/>
+      </w:r>
+    </w:p>
+  </w:footnote>
+  <w:footnote w:type="continuationSeparator" w:id="0">
+    <w:p>
+      <w:pPr>
+        <w:spacing w:after="0" w:line="240" w:lineRule="auto"/>
+      </w:pPr>
+      <w:r>
+        <w:continuationSeparator/>
+      </w:r>
+    </w:p>
+  </w:footnote>
+</w:footnotes>
+</file>
+
+<file path=word/numbering.xml><?xml version="1.0" encoding="utf-8"?>
+<w:numbering xmlns:wpc="http://schemas.microsoft.com/office/word/2010/wordprocessingCanvas" xmlns:cx="http://schemas.microsoft.com/office/drawing/2014/chartex" xmlns:mc="http://schemas.openxmlformats.org/markup-compatibility/2006" xmlns:o="urn:schemas-microsoft-com:office:office" xmlns:r="http://schemas.openxmlformats.org/officeDocument/2006/relationships" xmlns:m="http://schemas.openxmlformats.org/officeDocument/2006/math" xmlns:v="urn:schemas-microsoft-com:vml" xmlns:wp14="http://schemas.microsoft.com/office/word/2010/wordprocessingDrawing" xmlns:wp="http://schemas.openxmlformats.org/drawingml/2006/wordprocessingDrawing" xmlns:w10="urn:schemas-microsoft-com:office:word" xmlns:w="http://schemas.openxmlformats.org/wordprocessingml/2006/main" xmlns:w14="http://schemas.microsoft.com/office/word/2010/wordml" xmlns:w15="http://schemas.microsoft.com/office/word/2012/wordml" xmlns:w16se="http://schemas.microsoft.com/office/word/2015/wordml/symex" xmlns:wpg="http://schemas.microsoft.com/office/word/2010/wordprocessingGroup" xmlns:wpi="http://schemas.microsoft.com/office/word/2010/wordprocessingInk" xmlns:wne="http://schemas.microsoft.com/office/word/2006/wordml" xmlns:wps="http://schemas.microsoft.com/office/word/2010/wordprocessingShape" mc:Ignorable="w14 w15 w16se wp14">
+  <w:abstractNum w:abstractNumId="0" w15:restartNumberingAfterBreak="0">
+    <w:nsid w:val="4D667FFE"/>
+    <w:multiLevelType w:val="hybridMultilevel"/>
+    <w:tmpl w:val="0E9817F4"/>
+    <w:lvl w:ilvl="0" w:tplc="040C0001">
+      <w:start w:val="1"/>
+      <w:numFmt w:val="bullet"/>
+      <w:lvlText w:val=""/>
+      <w:lvlJc w:val="left"/>
+      <w:pPr>
+        <w:ind w:left="720" w:hanging="360"/>
+      </w:pPr>
+      <w:rPr>
+        <w:rFonts w:ascii="Symbol" w:hAnsi="Symbol" w:hint="default"/>
+      </w:rPr>
+    </w:lvl>
+    <w:lvl w:ilvl="1" w:tplc="040C0003" w:tentative="1">
+      <w:start w:val="1"/>
+      <w:numFmt w:val="bullet"/>
+      <w:lvlText w:val="o"/>
+      <w:lvlJc w:val="left"/>
+      <w:pPr>
+        <w:ind w:left="1440" w:hanging="360"/>
+      </w:pPr>
+      <w:rPr>
+        <w:rFonts w:ascii="Courier New" w:hAnsi="Courier New" w:cs="Courier New" w:hint="default"/>
+      </w:rPr>
+    </w:lvl>
+    <w:lvl w:ilvl="2" w:tplc="040C0005" w:tentative="1">
+      <w:start w:val="1"/>
+      <w:numFmt w:val="bullet"/>
+      <w:lvlText w:val=""/>
+      <w:lvlJc w:val="left"/>
+      <w:pPr>
+        <w:ind w:left="2160" w:hanging="360"/>
+      </w:pPr>
+      <w:rPr>
+        <w:rFonts w:ascii="Wingdings" w:hAnsi="Wingdings" w:hint="default"/>
+      </w:rPr>
+    </w:lvl>
+    <w:lvl w:ilvl="3" w:tplc="040C0001" w:tentative="1">
+      <w:start w:val="1"/>
+      <w:numFmt w:val="bullet"/>
+      <w:lvlText w:val=""/>
+      <w:lvlJc w:val="left"/>
+      <w:pPr>
+        <w:ind w:left="2880" w:hanging="360"/>
+      </w:pPr>
+      <w:rPr>
+        <w:rFonts w:ascii="Symbol" w:hAnsi="Symbol" w:hint="default"/>
+      </w:rPr>
+    </w:lvl>
+    <w:lvl w:ilvl="4" w:tplc="040C0003" w:tentative="1">
+      <w:start w:val="1"/>
+      <w:numFmt w:val="bullet"/>
+      <w:lvlText w:val="o"/>
+      <w:lvlJc w:val="left"/>
+      <w:pPr>
+        <w:ind w:left="3600" w:hanging="360"/>
+      </w:pPr>
+      <w:rPr>
+        <w:rFonts w:ascii="Courier New" w:hAnsi="Courier New" w:cs="Courier New" w:hint="default"/>
+      </w:rPr>
+    </w:lvl>
+    <w:lvl w:ilvl="5" w:tplc="040C0005" w:tentative="1">
+      <w:start w:val="1"/>
+      <w:numFmt w:val="bullet"/>
+      <w:lvlText w:val=""/>
+      <w:lvlJc w:val="left"/>
+      <w:pPr>
+        <w:ind w:left="4320" w:hanging="360"/>
+      </w:pPr>
+      <w:rPr>
+        <w:rFonts w:ascii="Wingdings" w:hAnsi="Wingdings" w:hint="default"/>
+      </w:rPr>
+    </w:lvl>
+    <w:lvl w:ilvl="6" w:tplc="040C0001" w:tentative="1">
+      <w:start w:val="1"/>
+      <w:numFmt w:val="bullet"/>
+      <w:lvlText w:val=""/>
+      <w:lvlJc w:val="left"/>
+      <w:pPr>
+        <w:ind w:left="5040" w:hanging="360"/>
+      </w:pPr>
+      <w:rPr>
+        <w:rFonts w:ascii="Symbol" w:hAnsi="Symbol" w:hint="default"/>
+      </w:rPr>
+    </w:lvl>
+    <w:lvl w:ilvl="7" w:tplc="040C0003" w:tentative="1">
+      <w:start w:val="1"/>
+      <w:numFmt w:val="bullet"/>
+      <w:lvlText w:val="o"/>
+      <w:lvlJc w:val="left"/>
+      <w:pPr>
+        <w:ind w:left="5760" w:hanging="360"/>
+      </w:pPr>
+      <w:rPr>
+        <w:rFonts w:ascii="Courier New" w:hAnsi="Courier New" w:cs="Courier New" w:hint="default"/>
+      </w:rPr>
+    </w:lvl>
+    <w:lvl w:ilvl="8" w:tplc="040C0005" w:tentative="1">
+      <w:start w:val="1"/>
+      <w:numFmt w:val="bullet"/>
+      <w:lvlText w:val=""/>
+      <w:lvlJc w:val="left"/>
+      <w:pPr>
+        <w:ind w:left="6480" w:hanging="360"/>
+      </w:pPr>
+      <w:rPr>
+        <w:rFonts w:ascii="Wingdings" w:hAnsi="Wingdings" w:hint="default"/>
+      </w:rPr>
+    </w:lvl>
+  </w:abstractNum>
+  <w:num w:numId="1">
+    <w:abstractNumId w:val="0"/>
+  </w:num>
+</w:numbering>
 </file>
 
 <file path=word/styles.xml><?xml version="1.0" encoding="utf-8"?>
@@ -2890,6 +3711,61 @@
       </w:tblBorders>
     </w:tblPr>
   </w:style>
+  <w:style w:type="paragraph" w:styleId="En-tte">
+    <w:name w:val="header"/>
+    <w:basedOn w:val="Normal"/>
+    <w:link w:val="En-tteCar"/>
+    <w:uiPriority w:val="99"/>
+    <w:unhideWhenUsed/>
+    <w:rsid w:val="001E23C9"/>
+    <w:pPr>
+      <w:tabs>
+        <w:tab w:val="center" w:pos="4536"/>
+        <w:tab w:val="right" w:pos="9072"/>
+      </w:tabs>
+      <w:spacing w:after="0" w:line="240" w:lineRule="auto"/>
+    </w:pPr>
+  </w:style>
+  <w:style w:type="character" w:customStyle="1" w:styleId="En-tteCar">
+    <w:name w:val="En-tête Car"/>
+    <w:basedOn w:val="Policepardfaut"/>
+    <w:link w:val="En-tte"/>
+    <w:uiPriority w:val="99"/>
+    <w:rsid w:val="001E23C9"/>
+  </w:style>
+  <w:style w:type="paragraph" w:styleId="Pieddepage">
+    <w:name w:val="footer"/>
+    <w:basedOn w:val="Normal"/>
+    <w:link w:val="PieddepageCar"/>
+    <w:uiPriority w:val="99"/>
+    <w:unhideWhenUsed/>
+    <w:rsid w:val="001E23C9"/>
+    <w:pPr>
+      <w:tabs>
+        <w:tab w:val="center" w:pos="4536"/>
+        <w:tab w:val="right" w:pos="9072"/>
+      </w:tabs>
+      <w:spacing w:after="0" w:line="240" w:lineRule="auto"/>
+    </w:pPr>
+  </w:style>
+  <w:style w:type="character" w:customStyle="1" w:styleId="PieddepageCar">
+    <w:name w:val="Pied de page Car"/>
+    <w:basedOn w:val="Policepardfaut"/>
+    <w:link w:val="Pieddepage"/>
+    <w:uiPriority w:val="99"/>
+    <w:rsid w:val="001E23C9"/>
+  </w:style>
+  <w:style w:type="paragraph" w:styleId="Paragraphedeliste">
+    <w:name w:val="List Paragraph"/>
+    <w:basedOn w:val="Normal"/>
+    <w:uiPriority w:val="34"/>
+    <w:qFormat/>
+    <w:rsid w:val="001E23C9"/>
+    <w:pPr>
+      <w:ind w:left="720"/>
+      <w:contextualSpacing/>
+    </w:pPr>
+  </w:style>
 </w:styles>
 </file>
 

</xml_diff>